<commit_message>
Finished with presentation. Speach remains
</commit_message>
<xml_diff>
--- a/Подписи/Отзыв.docx
+++ b/Подписи/Отзыв.docx
@@ -71,19 +71,7 @@
         <w:rPr>
           <w:sz w:val="22"/>
         </w:rPr>
-        <w:t>высшего профессионального обр</w:t>
-      </w:r>
-      <w:r>
-        <w:rPr>
-          <w:sz w:val="22"/>
-        </w:rPr>
-        <w:t>а</w:t>
-      </w:r>
-      <w:r>
-        <w:rPr>
-          <w:sz w:val="22"/>
-        </w:rPr>
-        <w:t>зования</w:t>
+        <w:t>высшего профессионального образования</w:t>
       </w:r>
     </w:p>
     <w:p>
@@ -121,7 +109,6 @@
         <w:t>»</w:t>
       </w:r>
     </w:p>
-    <w:p/>
     <w:p>
       <w:pPr>
         <w:pStyle w:val="2"/>
@@ -146,29 +133,36 @@
         <w:jc w:val="center"/>
         <w:rPr>
           <w:b/>
-          <w:sz w:val="32"/>
-        </w:rPr>
-      </w:pPr>
-    </w:p>
-    <w:p>
-      <w:pPr>
-        <w:pStyle w:val="2"/>
-        <w:tabs>
-          <w:tab w:val="left" w:pos="0"/>
-        </w:tabs>
+          <w:sz w:val="30"/>
+          <w:szCs w:val="30"/>
+        </w:rPr>
+      </w:pPr>
+      <w:r>
+        <w:rPr>
+          <w:b/>
+          <w:sz w:val="30"/>
+          <w:szCs w:val="30"/>
+        </w:rPr>
+        <w:t>ОТЗЫВ</w:t>
+      </w:r>
+    </w:p>
+    <w:p>
+      <w:pPr>
         <w:spacing w:line="360" w:lineRule="auto"/>
         <w:jc w:val="center"/>
         <w:rPr>
           <w:b/>
-          <w:sz w:val="32"/>
-        </w:rPr>
-      </w:pPr>
-      <w:r>
-        <w:rPr>
-          <w:b/>
-          <w:sz w:val="32"/>
-        </w:rPr>
-        <w:t>ОТЗЫВ</w:t>
+          <w:sz w:val="30"/>
+          <w:szCs w:val="30"/>
+        </w:rPr>
+      </w:pPr>
+      <w:r>
+        <w:rPr>
+          <w:b/>
+          <w:sz w:val="30"/>
+          <w:szCs w:val="30"/>
+        </w:rPr>
+        <w:t>на выпускную квалификационную работу</w:t>
       </w:r>
     </w:p>
     <w:p>
@@ -176,16 +170,32 @@
         <w:spacing w:line="360" w:lineRule="auto"/>
         <w:jc w:val="center"/>
         <w:rPr>
-          <w:b/>
-          <w:sz w:val="32"/>
-        </w:rPr>
-      </w:pPr>
-      <w:r>
-        <w:rPr>
-          <w:b/>
-          <w:sz w:val="32"/>
-        </w:rPr>
-        <w:t>на выпускную квалификационную работу</w:t>
+          <w:sz w:val="30"/>
+          <w:szCs w:val="30"/>
+        </w:rPr>
+      </w:pPr>
+      <w:r>
+        <w:rPr>
+          <w:sz w:val="30"/>
+          <w:szCs w:val="30"/>
+        </w:rPr>
+        <w:t xml:space="preserve">студента группы ИСТбд-41 </w:t>
+      </w:r>
+      <w:proofErr w:type="spellStart"/>
+      <w:r>
+        <w:rPr>
+          <w:sz w:val="30"/>
+          <w:szCs w:val="30"/>
+        </w:rPr>
+        <w:t>УлГТУ</w:t>
+      </w:r>
+      <w:proofErr w:type="spellEnd"/>
+      <w:r>
+        <w:rPr>
+          <w:sz w:val="30"/>
+          <w:szCs w:val="30"/>
+        </w:rPr>
+        <w:t xml:space="preserve"> </w:t>
       </w:r>
     </w:p>
     <w:p>
@@ -193,100 +203,52 @@
         <w:spacing w:line="360" w:lineRule="auto"/>
         <w:jc w:val="center"/>
         <w:rPr>
-          <w:sz w:val="32"/>
-        </w:rPr>
-      </w:pPr>
+          <w:sz w:val="30"/>
+          <w:szCs w:val="30"/>
+        </w:rPr>
+      </w:pPr>
+      <w:proofErr w:type="spellStart"/>
+      <w:r>
+        <w:rPr>
+          <w:sz w:val="30"/>
+          <w:szCs w:val="30"/>
+        </w:rPr>
+        <w:t>Желепова</w:t>
+      </w:r>
+      <w:proofErr w:type="spellEnd"/>
+      <w:r>
+        <w:rPr>
+          <w:sz w:val="30"/>
+          <w:szCs w:val="30"/>
+        </w:rPr>
+        <w:t xml:space="preserve"> Алексея Сергеевича</w:t>
+      </w:r>
     </w:p>
     <w:p>
       <w:pPr>
         <w:spacing w:line="360" w:lineRule="auto"/>
         <w:jc w:val="center"/>
         <w:rPr>
-          <w:sz w:val="32"/>
-        </w:rPr>
-      </w:pPr>
-      <w:r>
-        <w:rPr>
-          <w:sz w:val="32"/>
-        </w:rPr>
-        <w:t>с</w:t>
-      </w:r>
-      <w:r>
-        <w:rPr>
-          <w:sz w:val="32"/>
-        </w:rPr>
-        <w:t xml:space="preserve">тудента группы ИСТбд-41 </w:t>
-      </w:r>
-      <w:proofErr w:type="spellStart"/>
-      <w:r>
-        <w:rPr>
-          <w:sz w:val="32"/>
-        </w:rPr>
-        <w:t>УлГТУ</w:t>
-      </w:r>
-      <w:proofErr w:type="spellEnd"/>
-      <w:r>
-        <w:rPr>
-          <w:sz w:val="32"/>
-        </w:rPr>
-        <w:t xml:space="preserve"> </w:t>
-      </w:r>
-    </w:p>
-    <w:p>
-      <w:pPr>
-        <w:spacing w:line="360" w:lineRule="auto"/>
-        <w:jc w:val="center"/>
-        <w:rPr>
-          <w:sz w:val="32"/>
-        </w:rPr>
-      </w:pPr>
-      <w:proofErr w:type="spellStart"/>
-      <w:r>
-        <w:rPr>
-          <w:sz w:val="32"/>
-        </w:rPr>
-        <w:t>Желепова</w:t>
-      </w:r>
-      <w:proofErr w:type="spellEnd"/>
-      <w:r>
-        <w:rPr>
-          <w:sz w:val="32"/>
-        </w:rPr>
-        <w:t xml:space="preserve"> Алексея Сергеевича</w:t>
-      </w:r>
-    </w:p>
-    <w:p>
-      <w:pPr>
-        <w:spacing w:line="360" w:lineRule="auto"/>
-        <w:jc w:val="center"/>
-        <w:rPr>
-          <w:b/>
-          <w:sz w:val="32"/>
-        </w:rPr>
-      </w:pPr>
-      <w:r>
-        <w:rPr>
-          <w:sz w:val="32"/>
+          <w:b/>
+          <w:sz w:val="30"/>
+          <w:szCs w:val="30"/>
+        </w:rPr>
+      </w:pPr>
+      <w:r>
+        <w:rPr>
+          <w:sz w:val="30"/>
+          <w:szCs w:val="30"/>
         </w:rPr>
         <w:t xml:space="preserve">Тема: </w:t>
       </w:r>
       <w:r>
         <w:rPr>
           <w:b/>
-          <w:sz w:val="32"/>
+          <w:sz w:val="30"/>
+          <w:szCs w:val="30"/>
         </w:rPr>
         <w:t>«Подсистема интеграции с федеральной системой «Реформа ЖКХ» для «АИС: Объектовый учет»</w:t>
       </w:r>
-    </w:p>
-    <w:p>
-      <w:pPr>
-        <w:spacing w:line="360" w:lineRule="auto"/>
-        <w:jc w:val="center"/>
-        <w:rPr>
-          <w:b/>
-          <w:sz w:val="32"/>
-        </w:rPr>
-      </w:pPr>
     </w:p>
     <w:p>
       <w:pPr>
@@ -294,8 +256,7 @@
         <w:ind w:firstLine="708"/>
         <w:jc w:val="both"/>
         <w:rPr>
-          <w:sz w:val="28"/>
-          <w:szCs w:val="28"/>
+          <w:szCs w:val="24"/>
         </w:rPr>
       </w:pPr>
     </w:p>
@@ -305,23 +266,38 @@
         <w:ind w:firstLine="708"/>
         <w:jc w:val="both"/>
         <w:rPr>
-          <w:sz w:val="28"/>
-          <w:szCs w:val="28"/>
-        </w:rPr>
-      </w:pPr>
-      <w:r>
-        <w:rPr>
-          <w:sz w:val="28"/>
-          <w:szCs w:val="28"/>
+          <w:szCs w:val="24"/>
+        </w:rPr>
+      </w:pPr>
+      <w:r>
+        <w:rPr>
+          <w:szCs w:val="24"/>
         </w:rPr>
         <w:t>Автоматизация раскрытия информации по процессам домоуправления является актуальной проблемой для сферы ЖКХ.</w:t>
       </w:r>
       <w:r>
         <w:rPr>
-          <w:sz w:val="28"/>
-          <w:szCs w:val="28"/>
-        </w:rPr>
-        <w:t xml:space="preserve"> Управляющие организации обязываются постановлением Правительства РФ № 731 опубликовывать свои данные на сайте федерального портала «Реформа ЖКХ». При этом компании могут</w:t>
+          <w:szCs w:val="24"/>
+        </w:rPr>
+        <w:t xml:space="preserve"> Управляющие организации обязываются постановлением Правительства РФ № 731 опубликовывать свои данные на сайте федерального портала «Реформа ЖКХ». </w:t>
+      </w:r>
+      <w:r>
+        <w:rPr>
+          <w:szCs w:val="24"/>
+        </w:rPr>
+        <w:t xml:space="preserve"> Часто управляющие компании пользуются несколькими информационными продуктами одновременно, что способствует возникновению проблемы синхронизации данных в информационных системах</w:t>
+      </w:r>
+      <w:r>
+        <w:rPr>
+          <w:szCs w:val="24"/>
+        </w:rPr>
+        <w:t xml:space="preserve">, а также занимает много времени на заполнение форм раскрытия. </w:t>
+      </w:r>
+      <w:r>
+        <w:rPr>
+          <w:szCs w:val="24"/>
+        </w:rPr>
+        <w:t xml:space="preserve">   </w:t>
       </w:r>
     </w:p>
     <w:p>
@@ -329,244 +305,197 @@
         <w:spacing w:line="360" w:lineRule="auto"/>
         <w:jc w:val="both"/>
         <w:rPr>
-          <w:sz w:val="32"/>
-        </w:rPr>
-      </w:pPr>
-    </w:p>
-    <w:p>
-      <w:pPr>
-        <w:spacing w:line="360" w:lineRule="auto"/>
-        <w:ind w:firstLine="720"/>
+          <w:szCs w:val="24"/>
+        </w:rPr>
+      </w:pPr>
+      <w:r>
+        <w:rPr>
+          <w:szCs w:val="24"/>
+        </w:rPr>
+        <w:tab/>
+        <w:t xml:space="preserve">В ходе реализации выпускной квалификационной работы </w:t>
+      </w:r>
+      <w:proofErr w:type="spellStart"/>
+      <w:r>
+        <w:rPr>
+          <w:szCs w:val="24"/>
+        </w:rPr>
+        <w:t>Желепов</w:t>
+      </w:r>
+      <w:proofErr w:type="spellEnd"/>
+      <w:r>
+        <w:rPr>
+          <w:szCs w:val="24"/>
+        </w:rPr>
+        <w:t xml:space="preserve"> А. С. разработал программное решение, которое позволяет производить полностью автоматизированное раскрытие данных</w:t>
+      </w:r>
+      <w:r>
+        <w:rPr>
+          <w:szCs w:val="24"/>
+        </w:rPr>
+        <w:t xml:space="preserve"> процессов домоуправления</w:t>
+      </w:r>
+      <w:r>
+        <w:rPr>
+          <w:szCs w:val="24"/>
+        </w:rPr>
+        <w:t xml:space="preserve"> из «АИС: Объектовый учет» на сайте федерального портала «Реформа ЖКХ».</w:t>
+      </w:r>
+    </w:p>
+    <w:p>
+      <w:pPr>
+        <w:spacing w:line="360" w:lineRule="auto"/>
         <w:jc w:val="both"/>
         <w:rPr>
-          <w:sz w:val="28"/>
-          <w:szCs w:val="28"/>
-        </w:rPr>
-      </w:pPr>
-      <w:r>
-        <w:rPr>
-          <w:sz w:val="28"/>
-          <w:szCs w:val="28"/>
-        </w:rPr>
-        <w:t xml:space="preserve">В ходе дипломного проектирования студентом </w:t>
+          <w:szCs w:val="24"/>
+        </w:rPr>
+      </w:pPr>
+      <w:r>
+        <w:rPr>
+          <w:szCs w:val="24"/>
+        </w:rPr>
+        <w:tab/>
+        <w:t>Представленная к защите пояснительная записка соответс</w:t>
+      </w:r>
+      <w:r>
+        <w:rPr>
+          <w:szCs w:val="24"/>
+        </w:rPr>
+        <w:t>т</w:t>
+      </w:r>
+      <w:r>
+        <w:rPr>
+          <w:szCs w:val="24"/>
+        </w:rPr>
+        <w:t xml:space="preserve">вует требованиям технического задания и удовлетворяет государственным стандартам на разработку технической документации. За период проектирования выпускной </w:t>
+      </w:r>
+      <w:r>
+        <w:rPr>
+          <w:szCs w:val="24"/>
+        </w:rPr>
+        <w:t xml:space="preserve">квалификационной </w:t>
+      </w:r>
+      <w:r>
+        <w:rPr>
+          <w:szCs w:val="24"/>
+        </w:rPr>
+        <w:t xml:space="preserve">работы студент </w:t>
       </w:r>
       <w:proofErr w:type="spellStart"/>
       <w:r>
         <w:rPr>
-          <w:sz w:val="28"/>
-          <w:szCs w:val="28"/>
-        </w:rPr>
-        <w:t>Желеповым</w:t>
+          <w:szCs w:val="24"/>
+        </w:rPr>
+        <w:t>Желепов</w:t>
       </w:r>
       <w:proofErr w:type="spellEnd"/>
       <w:r>
         <w:rPr>
-          <w:sz w:val="28"/>
-          <w:szCs w:val="28"/>
-        </w:rPr>
-        <w:t xml:space="preserve"> </w:t>
-      </w:r>
-      <w:r>
-        <w:rPr>
-          <w:sz w:val="28"/>
-          <w:szCs w:val="28"/>
-        </w:rPr>
-        <w:t>А</w:t>
-      </w:r>
-      <w:r>
-        <w:rPr>
-          <w:sz w:val="28"/>
-          <w:szCs w:val="28"/>
-        </w:rPr>
-        <w:t xml:space="preserve">.С. была разработана </w:t>
-      </w:r>
-      <w:r>
-        <w:rPr>
-          <w:sz w:val="28"/>
-          <w:szCs w:val="28"/>
-        </w:rPr>
-        <w:t xml:space="preserve">подсистема интеграции данных для «АИС: Объектовый учет» с федеральным порталом «Реформа ЖКХ». Система разработана в соответствии с техническим заданием и документацией по </w:t>
-      </w:r>
-      <w:r>
-        <w:rPr>
-          <w:sz w:val="28"/>
-          <w:szCs w:val="28"/>
-          <w:lang w:val="en-US"/>
-        </w:rPr>
-        <w:t>API</w:t>
-      </w:r>
-      <w:r>
-        <w:rPr>
-          <w:sz w:val="28"/>
-          <w:szCs w:val="28"/>
-        </w:rPr>
-        <w:t>-</w:t>
-      </w:r>
-      <w:r>
-        <w:rPr>
-          <w:sz w:val="28"/>
-          <w:szCs w:val="28"/>
-        </w:rPr>
-        <w:t>методам.</w:t>
-      </w:r>
-    </w:p>
-    <w:p>
-      <w:pPr>
-        <w:spacing w:line="360" w:lineRule="auto"/>
-        <w:ind w:firstLine="720"/>
+          <w:szCs w:val="24"/>
+        </w:rPr>
+        <w:t xml:space="preserve"> А.С</w:t>
+      </w:r>
+      <w:r>
+        <w:rPr>
+          <w:szCs w:val="24"/>
+        </w:rPr>
+        <w:t xml:space="preserve">. показал высокий уровень практической подготовки и умение быстро </w:t>
+      </w:r>
+      <w:r>
+        <w:rPr>
+          <w:szCs w:val="24"/>
+        </w:rPr>
+        <w:t xml:space="preserve">изучать новые </w:t>
+      </w:r>
+      <w:r>
+        <w:rPr>
+          <w:szCs w:val="24"/>
+        </w:rPr>
+        <w:t>инструментальные средства</w:t>
+      </w:r>
+      <w:r>
+        <w:rPr>
+          <w:szCs w:val="24"/>
+        </w:rPr>
+        <w:t xml:space="preserve"> программирования. </w:t>
+      </w:r>
+    </w:p>
+    <w:p>
+      <w:pPr>
+        <w:spacing w:line="360" w:lineRule="auto"/>
         <w:jc w:val="both"/>
         <w:rPr>
-          <w:sz w:val="28"/>
-          <w:szCs w:val="28"/>
-        </w:rPr>
-      </w:pPr>
-    </w:p>
-    <w:p>
-      <w:pPr>
-        <w:spacing w:line="360" w:lineRule="auto"/>
-        <w:ind w:firstLine="720"/>
+          <w:szCs w:val="24"/>
+        </w:rPr>
+      </w:pPr>
+      <w:r>
+        <w:rPr>
+          <w:szCs w:val="24"/>
+        </w:rPr>
+        <w:tab/>
+      </w:r>
+      <w:r>
+        <w:rPr>
+          <w:szCs w:val="24"/>
+        </w:rPr>
+        <w:t>Считаю</w:t>
+      </w:r>
+      <w:r>
+        <w:rPr>
+          <w:szCs w:val="24"/>
+        </w:rPr>
+        <w:t xml:space="preserve">, что студент группы ИСТбд-41 </w:t>
+      </w:r>
+      <w:proofErr w:type="spellStart"/>
+      <w:r>
+        <w:rPr>
+          <w:szCs w:val="24"/>
+        </w:rPr>
+        <w:t>Желепов</w:t>
+      </w:r>
+      <w:proofErr w:type="spellEnd"/>
+      <w:r>
+        <w:rPr>
+          <w:szCs w:val="24"/>
+        </w:rPr>
+        <w:t xml:space="preserve"> А.С. заслуживает присвоения степени бакалавра по специальности 09.03.02 «Информационные системы и технологии», а его проект – «Подсистема интеграции с федеральной системой «Реформа ЖКХ» для «АИС: Объектовый учет» рекомендуется к защите.</w:t>
+      </w:r>
+    </w:p>
+    <w:p>
+      <w:pPr>
+        <w:spacing w:line="360" w:lineRule="auto"/>
         <w:jc w:val="both"/>
         <w:rPr>
-          <w:sz w:val="28"/>
-          <w:szCs w:val="28"/>
-        </w:rPr>
-      </w:pPr>
-      <w:r>
-        <w:rPr>
-          <w:sz w:val="28"/>
-          <w:szCs w:val="28"/>
-        </w:rPr>
-        <w:t xml:space="preserve">Представленная к защите пояснительная записка соответствует требованиям технического здания и удовлетворяет методическим указаниям, принятым на кафедре ИВК.  За период дипломного проектирования студент </w:t>
-      </w:r>
-      <w:r>
-        <w:rPr>
-          <w:sz w:val="28"/>
-          <w:szCs w:val="28"/>
-        </w:rPr>
-        <w:lastRenderedPageBreak/>
-        <w:t>Ионов В.С., показал высокий уровень теоретической и практической подготовки, умение собирать и анализировать информацию. Замечаний по ходу работы над дипломным проектом нет.</w:t>
-      </w:r>
-    </w:p>
-    <w:p>
-      <w:pPr>
-        <w:spacing w:line="360" w:lineRule="auto"/>
-        <w:ind w:firstLine="720"/>
+          <w:szCs w:val="24"/>
+        </w:rPr>
+      </w:pPr>
+    </w:p>
+    <w:p>
+      <w:pPr>
+        <w:spacing w:line="360" w:lineRule="auto"/>
         <w:jc w:val="both"/>
-        <w:rPr>
-          <w:sz w:val="28"/>
-          <w:szCs w:val="28"/>
-        </w:rPr>
-      </w:pPr>
-      <w:r>
-        <w:rPr>
-          <w:sz w:val="28"/>
-          <w:szCs w:val="28"/>
-        </w:rPr>
-        <w:t>Считаю, что студент группы ИСТд-51 Ионов В.С. заслуживает присвоения квалификации инженер по специальности 23020165 «Информационные системы и технологии», а его проект – «Система управления игровым процессом для настольной ролевой игры «</w:t>
+      </w:pPr>
+      <w:r>
+        <w:rPr>
+          <w:szCs w:val="24"/>
+        </w:rPr>
+        <w:t xml:space="preserve">Доцент каф. ИВК, к.т.н.                                                _________________ / В.М. </w:t>
       </w:r>
       <w:proofErr w:type="spellStart"/>
       <w:r>
         <w:rPr>
-          <w:sz w:val="28"/>
-          <w:szCs w:val="28"/>
-        </w:rPr>
-        <w:t>Dungeons</w:t>
+          <w:szCs w:val="24"/>
+        </w:rPr>
+        <w:t>Кандаулов</w:t>
       </w:r>
       <w:proofErr w:type="spellEnd"/>
       <w:r>
         <w:rPr>
-          <w:sz w:val="28"/>
-          <w:szCs w:val="28"/>
-        </w:rPr>
-        <w:t xml:space="preserve"> &amp; </w:t>
-      </w:r>
-      <w:proofErr w:type="spellStart"/>
-      <w:r>
-        <w:rPr>
-          <w:sz w:val="28"/>
-          <w:szCs w:val="28"/>
-        </w:rPr>
-        <w:t>Dragons</w:t>
-      </w:r>
-      <w:proofErr w:type="spellEnd"/>
-      <w:r>
-        <w:rPr>
-          <w:sz w:val="28"/>
-          <w:szCs w:val="28"/>
-        </w:rPr>
-        <w:t xml:space="preserve"> 3.5» рекомендуется к защите.</w:t>
-      </w:r>
-    </w:p>
-    <w:p>
-      <w:pPr>
-        <w:spacing w:line="360" w:lineRule="auto"/>
-        <w:jc w:val="both"/>
-        <w:rPr>
-          <w:sz w:val="28"/>
-          <w:szCs w:val="28"/>
-        </w:rPr>
-      </w:pPr>
-      <w:r>
-        <w:rPr>
-          <w:sz w:val="28"/>
-          <w:szCs w:val="28"/>
-        </w:rPr>
-        <w:t xml:space="preserve">Доцент каф. ИВК </w:t>
-      </w:r>
-      <w:r>
-        <w:rPr>
-          <w:sz w:val="28"/>
-          <w:szCs w:val="28"/>
-        </w:rPr>
-        <w:tab/>
-      </w:r>
-      <w:r>
-        <w:rPr>
-          <w:sz w:val="28"/>
-          <w:szCs w:val="28"/>
-        </w:rPr>
-        <w:tab/>
-      </w:r>
-      <w:r>
-        <w:rPr>
-          <w:sz w:val="28"/>
-          <w:szCs w:val="28"/>
-        </w:rPr>
-        <w:tab/>
-      </w:r>
-      <w:r>
-        <w:rPr>
-          <w:sz w:val="28"/>
-          <w:szCs w:val="28"/>
-        </w:rPr>
-        <w:tab/>
-      </w:r>
-      <w:r>
-        <w:rPr>
-          <w:sz w:val="28"/>
-          <w:szCs w:val="28"/>
-        </w:rPr>
-        <w:tab/>
-        <w:t xml:space="preserve">________________ / В.М. </w:t>
-      </w:r>
-      <w:proofErr w:type="spellStart"/>
-      <w:r>
-        <w:rPr>
-          <w:sz w:val="28"/>
-          <w:szCs w:val="28"/>
-        </w:rPr>
-        <w:t>Кандаулов</w:t>
-      </w:r>
-      <w:proofErr w:type="spellEnd"/>
-      <w:r>
-        <w:rPr>
-          <w:sz w:val="28"/>
-          <w:szCs w:val="28"/>
+          <w:szCs w:val="24"/>
         </w:rPr>
         <w:t xml:space="preserve"> /</w:t>
       </w:r>
     </w:p>
-    <w:p/>
     <w:sectPr>
       <w:pgSz w:w="11906" w:h="16838"/>
       <w:pgMar w:top="1134" w:right="850" w:bottom="1134" w:left="1701" w:header="708" w:footer="708" w:gutter="0"/>

</xml_diff>